<commit_message>
Update Handbuch, related to #140
</commit_message>
<xml_diff>
--- a/Raumplanung Handbuch_v1.8.3.docx
+++ b/Raumplanung Handbuch_v1.8.3.docx
@@ -23,6 +23,8 @@
         <w:trPr>
           <w:trHeight w:val="1968"/>
         </w:trPr>
+        <w:bookmarkStart w:id="0" w:name="_GoBack" w:displacedByCustomXml="next"/>
+        <w:bookmarkEnd w:id="0" w:displacedByCustomXml="next"/>
         <w:sdt>
           <w:sdtPr>
             <w:rPr>
@@ -513,15 +515,7 @@
               <w:rPr>
                 <w:rFonts w:cs="Arial"/>
               </w:rPr>
-              <w:t>05</w:t>
-            </w:r>
-            <w:bookmarkStart w:id="0" w:name="_GoBack"/>
-            <w:bookmarkEnd w:id="0"/>
-            <w:r>
-              <w:rPr>
-                <w:rFonts w:cs="Arial"/>
-              </w:rPr>
-              <w:t>.10.2020</w:t>
+              <w:t>05.10.2020</w:t>
             </w:r>
           </w:p>
         </w:tc>
@@ -2327,12 +2321,12 @@
       <w:pPr>
         <w:pStyle w:val="berschrift2"/>
       </w:pPr>
-      <w:bookmarkStart w:id="11" w:name="terminfinder"/>
-      <w:bookmarkStart w:id="12" w:name="_Toc53053989"/>
+      <w:bookmarkStart w:id="11" w:name="_Toc53053989"/>
+      <w:bookmarkStart w:id="12" w:name="terminfinder"/>
       <w:r>
         <w:t>Terminfinder</w:t>
       </w:r>
-      <w:bookmarkEnd w:id="12"/>
+      <w:bookmarkEnd w:id="11"/>
     </w:p>
     <w:p>
       <w:pPr>
@@ -3006,7 +3000,7 @@
         <w:t>Der sichtbare Zeitraum kann geändert werden mit Hilfe des Datum-Button oben in der Mitte. Die Pfeile innere links und rechts von diesem verschieben den Zeitraum je um einen Tag, die äußeren um 7 Tage.</w:t>
       </w:r>
     </w:p>
-    <w:bookmarkEnd w:id="11"/>
+    <w:bookmarkEnd w:id="12"/>
     <w:p>
       <w:pPr>
         <w:pStyle w:val="Textkrper"/>
@@ -3016,12 +3010,12 @@
       <w:pPr>
         <w:pStyle w:val="berschrift1"/>
       </w:pPr>
-      <w:bookmarkStart w:id="13" w:name="raumübersicht"/>
-      <w:bookmarkStart w:id="14" w:name="_Toc53053990"/>
+      <w:bookmarkStart w:id="13" w:name="_Toc53053990"/>
+      <w:bookmarkStart w:id="14" w:name="raumübersicht"/>
       <w:r>
         <w:t>Raumübersicht</w:t>
       </w:r>
-      <w:bookmarkEnd w:id="14"/>
+      <w:bookmarkEnd w:id="13"/>
     </w:p>
     <w:p>
       <w:pPr>
@@ -3131,13 +3125,13 @@
       <w:pPr>
         <w:pStyle w:val="berschrift1"/>
       </w:pPr>
-      <w:bookmarkStart w:id="15" w:name="hilfsmittelübersicht"/>
-      <w:bookmarkStart w:id="16" w:name="_Toc53053991"/>
-      <w:bookmarkEnd w:id="13"/>
+      <w:bookmarkStart w:id="15" w:name="_Toc53053991"/>
+      <w:bookmarkStart w:id="16" w:name="hilfsmittelübersicht"/>
+      <w:bookmarkEnd w:id="14"/>
       <w:r>
         <w:t>Hilfsmittelübersicht</w:t>
       </w:r>
-      <w:bookmarkEnd w:id="16"/>
+      <w:bookmarkEnd w:id="15"/>
     </w:p>
     <w:p>
       <w:pPr>
@@ -3241,13 +3235,13 @@
       <w:pPr>
         <w:pStyle w:val="berschrift1"/>
       </w:pPr>
-      <w:bookmarkStart w:id="17" w:name="anfragenverwaltung"/>
-      <w:bookmarkStart w:id="18" w:name="_Toc53053992"/>
-      <w:bookmarkEnd w:id="15"/>
+      <w:bookmarkStart w:id="17" w:name="_Toc53053992"/>
+      <w:bookmarkStart w:id="18" w:name="anfragenverwaltung"/>
+      <w:bookmarkEnd w:id="16"/>
       <w:r>
         <w:t>Anfragenverwaltung</w:t>
       </w:r>
-      <w:bookmarkEnd w:id="18"/>
+      <w:bookmarkEnd w:id="17"/>
     </w:p>
     <w:p>
       <w:pPr>
@@ -3457,13 +3451,13 @@
       <w:pPr>
         <w:pStyle w:val="berschrift1"/>
       </w:pPr>
-      <w:bookmarkStart w:id="19" w:name="administration"/>
-      <w:bookmarkStart w:id="20" w:name="_Toc53053993"/>
-      <w:bookmarkEnd w:id="17"/>
+      <w:bookmarkStart w:id="19" w:name="_Toc53053993"/>
+      <w:bookmarkStart w:id="20" w:name="administration"/>
+      <w:bookmarkEnd w:id="18"/>
       <w:r>
         <w:t>Administration</w:t>
       </w:r>
-      <w:bookmarkEnd w:id="20"/>
+      <w:bookmarkEnd w:id="19"/>
     </w:p>
     <w:p>
       <w:pPr>
@@ -3685,7 +3679,7 @@
         <w:t>.</w:t>
       </w:r>
     </w:p>
-    <w:bookmarkEnd w:id="19"/>
+    <w:bookmarkEnd w:id="20"/>
     <w:p>
       <w:r>
         <w:rPr>
@@ -5325,6 +5319,7 @@
     <w:rsid w:val="0032391E"/>
     <w:rsid w:val="004A1F99"/>
     <w:rsid w:val="0060679B"/>
+    <w:rsid w:val="007268C4"/>
     <w:rsid w:val="007A0A57"/>
     <w:rsid w:val="00993E19"/>
     <w:rsid w:val="00B3274D"/>
@@ -6096,12 +6091,6 @@
 </file>
 
 <file path=customXml/item1.xml><?xml version="1.0" encoding="utf-8"?>
-<p:properties xmlns:p="http://schemas.microsoft.com/office/2006/metadata/properties" xmlns:xsi="http://www.w3.org/2001/XMLSchema-instance" xmlns:pc="http://schemas.microsoft.com/office/infopath/2007/PartnerControls">
-  <documentManagement/>
-</p:properties>
-</file>
-
-<file path=customXml/item2.xml><?xml version="1.0" encoding="utf-8"?>
 <ct:contentTypeSchema xmlns:ct="http://schemas.microsoft.com/office/2006/metadata/contentType" xmlns:ma="http://schemas.microsoft.com/office/2006/metadata/properties/metaAttributes" ct:_="" ma:_="" ma:contentTypeName="Dokument" ma:contentTypeID="0x0101008C65D837354C44409E6DEDCB73DC8952" ma:contentTypeVersion="0" ma:contentTypeDescription="Ein neues Dokument erstellen." ma:contentTypeScope="" ma:versionID="6e66e327d67e38960e0efffd8e532d5f">
   <xsd:schema xmlns:xsd="http://www.w3.org/2001/XMLSchema" xmlns:xs="http://www.w3.org/2001/XMLSchema" xmlns:p="http://schemas.microsoft.com/office/2006/metadata/properties" targetNamespace="http://schemas.microsoft.com/office/2006/metadata/properties" ma:root="true" ma:fieldsID="8c96a1500b55a331f0d0926ba64a978c">
     <xsd:element name="properties">
@@ -6215,6 +6204,12 @@
 </ct:contentTypeSchema>
 </file>
 
+<file path=customXml/item2.xml><?xml version="1.0" encoding="utf-8"?>
+<p:properties xmlns:p="http://schemas.microsoft.com/office/2006/metadata/properties" xmlns:xsi="http://www.w3.org/2001/XMLSchema-instance" xmlns:pc="http://schemas.microsoft.com/office/infopath/2007/PartnerControls">
+  <documentManagement/>
+</p:properties>
+</file>
+
 <file path=customXml/item3.xml><?xml version="1.0" encoding="utf-8"?>
 <?mso-contentType ?>
 <FormTemplates xmlns="http://schemas.microsoft.com/sharepoint/v3/contenttype/forms">
@@ -6229,15 +6224,6 @@
 </file>
 
 <file path=customXml/itemProps1.xml><?xml version="1.0" encoding="utf-8"?>
-<ds:datastoreItem xmlns:ds="http://schemas.openxmlformats.org/officeDocument/2006/customXml" ds:itemID="{783EDB65-9126-4B76-9FC2-E5F55AFAAD99}">
-  <ds:schemaRefs>
-    <ds:schemaRef ds:uri="http://schemas.microsoft.com/office/2006/metadata/properties"/>
-    <ds:schemaRef ds:uri="http://schemas.microsoft.com/office/infopath/2007/PartnerControls"/>
-  </ds:schemaRefs>
-</ds:datastoreItem>
-</file>
-
-<file path=customXml/itemProps2.xml><?xml version="1.0" encoding="utf-8"?>
 <ds:datastoreItem xmlns:ds="http://schemas.openxmlformats.org/officeDocument/2006/customXml" ds:itemID="{6BA45AB8-F595-481E-804F-CEAD0908F7B6}">
   <ds:schemaRefs>
     <ds:schemaRef ds:uri="http://schemas.microsoft.com/office/2006/metadata/contentType"/>
@@ -6253,6 +6239,15 @@
 </ds:datastoreItem>
 </file>
 
+<file path=customXml/itemProps2.xml><?xml version="1.0" encoding="utf-8"?>
+<ds:datastoreItem xmlns:ds="http://schemas.openxmlformats.org/officeDocument/2006/customXml" ds:itemID="{783EDB65-9126-4B76-9FC2-E5F55AFAAD99}">
+  <ds:schemaRefs>
+    <ds:schemaRef ds:uri="http://schemas.microsoft.com/office/2006/metadata/properties"/>
+    <ds:schemaRef ds:uri="http://schemas.microsoft.com/office/infopath/2007/PartnerControls"/>
+  </ds:schemaRefs>
+</ds:datastoreItem>
+</file>
+
 <file path=customXml/itemProps3.xml><?xml version="1.0" encoding="utf-8"?>
 <ds:datastoreItem xmlns:ds="http://schemas.openxmlformats.org/officeDocument/2006/customXml" ds:itemID="{15B51458-6D7D-4731-B242-7435DC844412}">
   <ds:schemaRefs>
@@ -6262,7 +6257,7 @@
 </file>
 
 <file path=customXml/itemProps4.xml><?xml version="1.0" encoding="utf-8"?>
-<ds:datastoreItem xmlns:ds="http://schemas.openxmlformats.org/officeDocument/2006/customXml" ds:itemID="{47974E0B-0472-4E97-B133-33386850290E}">
+<ds:datastoreItem xmlns:ds="http://schemas.openxmlformats.org/officeDocument/2006/customXml" ds:itemID="{7628D810-2AFA-46C9-B899-B54144AE74F5}">
   <ds:schemaRefs>
     <ds:schemaRef ds:uri="http://schemas.openxmlformats.org/officeDocument/2006/bibliography"/>
   </ds:schemaRefs>

</xml_diff>